<commit_message>
backup IB slides and problem sets
</commit_message>
<xml_diff>
--- a/IB1/8-Descriptive-Statistics/8-7DN-Freq-table-cumulative-distribution.docx
+++ b/IB1/8-Descriptive-Statistics/8-7DN-Freq-table-cumulative-distribution.docx
@@ -12,7 +12,7 @@
         <w:contextualSpacing w:val="0"/>
       </w:pPr>
       <w:r>
-        <w:t>Do Now</w:t>
+        <w:t>Classwork (challenge)</w:t>
       </w:r>
       <w:r>
         <w:t>:</w:t>
@@ -372,30 +372,22 @@
         <w:rPr>
           <w:b/>
         </w:rPr>
-        <w:t xml:space="preserve"> </w:t>
+        <w:t xml:space="preserve"> 3d</w:t>
+      </w:r>
+      <w:r>
+        <w:rPr>
+          <w:b/>
+        </w:rPr>
+        <w:t>.</w:t>
+      </w:r>
+      <w:r>
+        <w:t xml:space="preserve"> Girls who are not </w:t>
       </w:r>
       <w:bookmarkStart w:id="0" w:name="_GoBack"/>
       <w:bookmarkEnd w:id="0"/>
       <w:r>
-        <w:rPr>
-          <w:b/>
-        </w:rPr>
-        <w:t>3d</w:t>
-      </w:r>
-      <w:r>
-        <w:rPr>
-          <w:b/>
-        </w:rPr>
-        <w:t>.</w:t>
-      </w:r>
-      <w:r>
-        <w:t xml:space="preserve"> Girls who are not </w:t>
-      </w:r>
-      <w:proofErr w:type="gramStart"/>
-      <w:r>
-        <w:t>selected, but</w:t>
-      </w:r>
-      <w:proofErr w:type="gramEnd"/>
+        <w:t>selected but</w:t>
+      </w:r>
       <w:r>
         <w:t xml:space="preserve"> took less than</w:t>
       </w:r>
@@ -734,6 +726,7 @@
     <w:lsdException w:name="HTML Sample" w:semiHidden="1" w:unhideWhenUsed="1"/>
     <w:lsdException w:name="HTML Typewriter" w:semiHidden="1" w:unhideWhenUsed="1"/>
     <w:lsdException w:name="HTML Variable" w:semiHidden="1" w:unhideWhenUsed="1"/>
+    <w:lsdException w:name="Normal Table" w:semiHidden="1" w:unhideWhenUsed="1"/>
     <w:lsdException w:name="annotation subject" w:semiHidden="1" w:unhideWhenUsed="1"/>
     <w:lsdException w:name="No List" w:semiHidden="1" w:unhideWhenUsed="1"/>
     <w:lsdException w:name="Outline List 1" w:semiHidden="1" w:unhideWhenUsed="1"/>
@@ -780,8 +773,10 @@
     <w:lsdException w:name="Table Subtle 2" w:semiHidden="1" w:unhideWhenUsed="1"/>
     <w:lsdException w:name="Table Web 1" w:semiHidden="1" w:unhideWhenUsed="1"/>
     <w:lsdException w:name="Table Web 2" w:semiHidden="1" w:unhideWhenUsed="1"/>
+    <w:lsdException w:name="Table Web 3" w:semiHidden="1" w:unhideWhenUsed="1"/>
     <w:lsdException w:name="Balloon Text" w:semiHidden="1" w:unhideWhenUsed="1"/>
     <w:lsdException w:name="Table Grid" w:uiPriority="39"/>
+    <w:lsdException w:name="Table Theme" w:semiHidden="1" w:unhideWhenUsed="1"/>
     <w:lsdException w:name="Placeholder Text" w:semiHidden="1"/>
     <w:lsdException w:name="No Spacing" w:uiPriority="1" w:qFormat="1"/>
     <w:lsdException w:name="Light Shading" w:uiPriority="60"/>

</xml_diff>